<commit_message>
Fixed pdf and zip files
</commit_message>
<xml_diff>
--- a/project.docx
+++ b/project.docx
@@ -1152,7 +1152,7 @@
           <w:noProof/>
         </w:rPr>
         <w:drawing>
-          <wp:inline distT="0" distB="0" distL="0" distR="0" wp14:anchorId="6EC3F985" wp14:editId="5DCE482C">
+          <wp:inline distT="0" distB="0" distL="0" distR="0" wp14:anchorId="6EC3F985" wp14:editId="5D97F64A">
             <wp:extent cx="5731510" cy="3352165"/>
             <wp:effectExtent l="0" t="0" r="2540" b="635"/>
             <wp:docPr id="360465138" name="Picture 2"/>
@@ -1727,7 +1727,12 @@
       <w:pPr>
         <w:jc w:val="both"/>
         <w:sectPr>
-          <w:footerReference w:type="default" r:id="rId9"/>
+          <w:headerReference w:type="even" r:id="rId9"/>
+          <w:headerReference w:type="default" r:id="rId10"/>
+          <w:footerReference w:type="even" r:id="rId11"/>
+          <w:footerReference w:type="default" r:id="rId12"/>
+          <w:headerReference w:type="first" r:id="rId13"/>
+          <w:footerReference w:type="first" r:id="rId14"/>
           <w:pgSz w:w="11906" w:h="16838"/>
           <w:pgMar w:top="1440" w:right="1440" w:bottom="1440" w:left="1440" w:header="708" w:footer="708" w:gutter="0"/>
           <w:pgNumType w:start="1"/>
@@ -1764,7 +1769,7 @@
                     </pic:cNvPicPr>
                   </pic:nvPicPr>
                   <pic:blipFill>
-                    <a:blip r:embed="rId10">
+                    <a:blip r:embed="rId15">
                       <a:extLst>
                         <a:ext uri="{28A0092B-C50C-407E-A947-70E740481C1C}">
                           <a14:useLocalDpi xmlns:a14="http://schemas.microsoft.com/office/drawing/2010/main" val="0"/>
@@ -1800,7 +1805,7 @@
       <w:pPr>
         <w:jc w:val="both"/>
         <w:sectPr>
-          <w:footerReference w:type="first" r:id="rId11"/>
+          <w:footerReference w:type="first" r:id="rId16"/>
           <w:pgSz w:w="16838" w:h="11906" w:orient="landscape"/>
           <w:pgMar w:top="1440" w:right="1440" w:bottom="1440" w:left="1440" w:header="709" w:footer="709" w:gutter="0"/>
           <w:cols w:space="708"/>
@@ -2214,7 +2219,7 @@
                     </pic:cNvPicPr>
                   </pic:nvPicPr>
                   <pic:blipFill>
-                    <a:blip r:embed="rId12">
+                    <a:blip r:embed="rId17">
                       <a:extLst>
                         <a:ext uri="{28A0092B-C50C-407E-A947-70E740481C1C}">
                           <a14:useLocalDpi xmlns:a14="http://schemas.microsoft.com/office/drawing/2010/main" val="0"/>
@@ -2540,7 +2545,7 @@
                     </pic:cNvPicPr>
                   </pic:nvPicPr>
                   <pic:blipFill>
-                    <a:blip r:embed="rId13">
+                    <a:blip r:embed="rId18">
                       <a:extLst>
                         <a:ext uri="{28A0092B-C50C-407E-A947-70E740481C1C}">
                           <a14:useLocalDpi xmlns:a14="http://schemas.microsoft.com/office/drawing/2010/main" val="0"/>
@@ -2657,7 +2662,7 @@
                     </pic:cNvPicPr>
                   </pic:nvPicPr>
                   <pic:blipFill>
-                    <a:blip r:embed="rId14">
+                    <a:blip r:embed="rId19">
                       <a:extLst>
                         <a:ext uri="{28A0092B-C50C-407E-A947-70E740481C1C}">
                           <a14:useLocalDpi xmlns:a14="http://schemas.microsoft.com/office/drawing/2010/main" val="0"/>
@@ -3000,6 +3005,16 @@
 
 <file path=word/footer1.xml><?xml version="1.0" encoding="utf-8"?>
 <w:ftr xmlns:wpc="http://schemas.microsoft.com/office/word/2010/wordprocessingCanvas" xmlns:cx="http://schemas.microsoft.com/office/drawing/2014/chartex" xmlns:cx1="http://schemas.microsoft.com/office/drawing/2015/9/8/chartex" xmlns:cx2="http://schemas.microsoft.com/office/drawing/2015/10/21/chartex" xmlns:cx3="http://schemas.microsoft.com/office/drawing/2016/5/9/chartex" xmlns:cx4="http://schemas.microsoft.com/office/drawing/2016/5/10/chartex" xmlns:cx5="http://schemas.microsoft.com/office/drawing/2016/5/11/chartex" xmlns:cx6="http://schemas.microsoft.com/office/drawing/2016/5/12/chartex" xmlns:cx7="http://schemas.microsoft.com/office/drawing/2016/5/13/chartex" xmlns:cx8="http://schemas.microsoft.com/office/drawing/2016/5/14/chartex" xmlns:mc="http://schemas.openxmlformats.org/markup-compatibility/2006" xmlns:aink="http://schemas.microsoft.com/office/drawing/2016/ink" xmlns:am3d="http://schemas.microsoft.com/office/drawing/2017/model3d" xmlns:o="urn:schemas-microsoft-com:office:office" xmlns:oel="http://schemas.microsoft.com/office/2019/extlst" xmlns:r="http://schemas.openxmlformats.org/officeDocument/2006/relationships" xmlns:m="http://schemas.openxmlformats.org/officeDocument/2006/math" xmlns:v="urn:schemas-microsoft-com:vml" xmlns:wp14="http://schemas.microsoft.com/office/word/2010/wordprocessingDrawing" xmlns:wp="http://schemas.openxmlformats.org/drawingml/2006/wordprocessingDrawing" xmlns:w10="urn:schemas-microsoft-com:office:word" xmlns:w="http://schemas.openxmlformats.org/wordprocessingml/2006/main" xmlns:w14="http://schemas.microsoft.com/office/word/2010/wordml" xmlns:w15="http://schemas.microsoft.com/office/word/2012/wordml" xmlns:w16cex="http://schemas.microsoft.com/office/word/2018/wordml/cex" xmlns:w16cid="http://schemas.microsoft.com/office/word/2016/wordml/cid" xmlns:w16="http://schemas.microsoft.com/office/word/2018/wordml" xmlns:w16du="http://schemas.microsoft.com/office/word/2023/wordml/word16du" xmlns:w16sdtdh="http://schemas.microsoft.com/office/word/2020/wordml/sdtdatahash" xmlns:w16se="http://schemas.microsoft.com/office/word/2015/wordml/symex" xmlns:wpg="http://schemas.microsoft.com/office/word/2010/wordprocessingGroup" xmlns:wpi="http://schemas.microsoft.com/office/word/2010/wordprocessingInk" xmlns:wne="http://schemas.microsoft.com/office/word/2006/wordml" xmlns:wps="http://schemas.microsoft.com/office/word/2010/wordprocessingShape" mc:Ignorable="w14 w15 w16se w16cid w16 w16cex w16sdtdh w16du wp14">
+  <w:p>
+    <w:pPr>
+      <w:pStyle w:val="Footer"/>
+    </w:pPr>
+  </w:p>
+</w:ftr>
+</file>
+
+<file path=word/footer2.xml><?xml version="1.0" encoding="utf-8"?>
+<w:ftr xmlns:wpc="http://schemas.microsoft.com/office/word/2010/wordprocessingCanvas" xmlns:cx="http://schemas.microsoft.com/office/drawing/2014/chartex" xmlns:cx1="http://schemas.microsoft.com/office/drawing/2015/9/8/chartex" xmlns:cx2="http://schemas.microsoft.com/office/drawing/2015/10/21/chartex" xmlns:cx3="http://schemas.microsoft.com/office/drawing/2016/5/9/chartex" xmlns:cx4="http://schemas.microsoft.com/office/drawing/2016/5/10/chartex" xmlns:cx5="http://schemas.microsoft.com/office/drawing/2016/5/11/chartex" xmlns:cx6="http://schemas.microsoft.com/office/drawing/2016/5/12/chartex" xmlns:cx7="http://schemas.microsoft.com/office/drawing/2016/5/13/chartex" xmlns:cx8="http://schemas.microsoft.com/office/drawing/2016/5/14/chartex" xmlns:mc="http://schemas.openxmlformats.org/markup-compatibility/2006" xmlns:aink="http://schemas.microsoft.com/office/drawing/2016/ink" xmlns:am3d="http://schemas.microsoft.com/office/drawing/2017/model3d" xmlns:o="urn:schemas-microsoft-com:office:office" xmlns:oel="http://schemas.microsoft.com/office/2019/extlst" xmlns:r="http://schemas.openxmlformats.org/officeDocument/2006/relationships" xmlns:m="http://schemas.openxmlformats.org/officeDocument/2006/math" xmlns:v="urn:schemas-microsoft-com:vml" xmlns:wp14="http://schemas.microsoft.com/office/word/2010/wordprocessingDrawing" xmlns:wp="http://schemas.openxmlformats.org/drawingml/2006/wordprocessingDrawing" xmlns:w10="urn:schemas-microsoft-com:office:word" xmlns:w="http://schemas.openxmlformats.org/wordprocessingml/2006/main" xmlns:w14="http://schemas.microsoft.com/office/word/2010/wordml" xmlns:w15="http://schemas.microsoft.com/office/word/2012/wordml" xmlns:w16cex="http://schemas.microsoft.com/office/word/2018/wordml/cex" xmlns:w16cid="http://schemas.microsoft.com/office/word/2016/wordml/cid" xmlns:w16="http://schemas.microsoft.com/office/word/2018/wordml" xmlns:w16du="http://schemas.microsoft.com/office/word/2023/wordml/word16du" xmlns:w16sdtdh="http://schemas.microsoft.com/office/word/2020/wordml/sdtdatahash" xmlns:w16se="http://schemas.microsoft.com/office/word/2015/wordml/symex" xmlns:wpg="http://schemas.microsoft.com/office/word/2010/wordprocessingGroup" xmlns:wpi="http://schemas.microsoft.com/office/word/2010/wordprocessingInk" xmlns:wne="http://schemas.microsoft.com/office/word/2006/wordml" xmlns:wps="http://schemas.microsoft.com/office/word/2010/wordprocessingShape" mc:Ignorable="w14 w15 w16se w16cid w16 w16cex w16sdtdh w16du wp14">
   <w:sdt>
     <w:sdtPr>
       <w:id w:val="-1349940045"/>
@@ -3014,9 +3029,6 @@
           <w:pStyle w:val="Footer"/>
           <w:jc w:val="right"/>
         </w:pPr>
-        <w:r>
-          <w:t>`</w:t>
-        </w:r>
         <w:r>
           <w:fldChar w:fldCharType="begin"/>
         </w:r>
@@ -3043,7 +3055,17 @@
 </w:ftr>
 </file>
 
-<file path=word/footer2.xml><?xml version="1.0" encoding="utf-8"?>
+<file path=word/footer3.xml><?xml version="1.0" encoding="utf-8"?>
+<w:ftr xmlns:wpc="http://schemas.microsoft.com/office/word/2010/wordprocessingCanvas" xmlns:cx="http://schemas.microsoft.com/office/drawing/2014/chartex" xmlns:cx1="http://schemas.microsoft.com/office/drawing/2015/9/8/chartex" xmlns:cx2="http://schemas.microsoft.com/office/drawing/2015/10/21/chartex" xmlns:cx3="http://schemas.microsoft.com/office/drawing/2016/5/9/chartex" xmlns:cx4="http://schemas.microsoft.com/office/drawing/2016/5/10/chartex" xmlns:cx5="http://schemas.microsoft.com/office/drawing/2016/5/11/chartex" xmlns:cx6="http://schemas.microsoft.com/office/drawing/2016/5/12/chartex" xmlns:cx7="http://schemas.microsoft.com/office/drawing/2016/5/13/chartex" xmlns:cx8="http://schemas.microsoft.com/office/drawing/2016/5/14/chartex" xmlns:mc="http://schemas.openxmlformats.org/markup-compatibility/2006" xmlns:aink="http://schemas.microsoft.com/office/drawing/2016/ink" xmlns:am3d="http://schemas.microsoft.com/office/drawing/2017/model3d" xmlns:o="urn:schemas-microsoft-com:office:office" xmlns:oel="http://schemas.microsoft.com/office/2019/extlst" xmlns:r="http://schemas.openxmlformats.org/officeDocument/2006/relationships" xmlns:m="http://schemas.openxmlformats.org/officeDocument/2006/math" xmlns:v="urn:schemas-microsoft-com:vml" xmlns:wp14="http://schemas.microsoft.com/office/word/2010/wordprocessingDrawing" xmlns:wp="http://schemas.openxmlformats.org/drawingml/2006/wordprocessingDrawing" xmlns:w10="urn:schemas-microsoft-com:office:word" xmlns:w="http://schemas.openxmlformats.org/wordprocessingml/2006/main" xmlns:w14="http://schemas.microsoft.com/office/word/2010/wordml" xmlns:w15="http://schemas.microsoft.com/office/word/2012/wordml" xmlns:w16cex="http://schemas.microsoft.com/office/word/2018/wordml/cex" xmlns:w16cid="http://schemas.microsoft.com/office/word/2016/wordml/cid" xmlns:w16="http://schemas.microsoft.com/office/word/2018/wordml" xmlns:w16du="http://schemas.microsoft.com/office/word/2023/wordml/word16du" xmlns:w16sdtdh="http://schemas.microsoft.com/office/word/2020/wordml/sdtdatahash" xmlns:w16se="http://schemas.microsoft.com/office/word/2015/wordml/symex" xmlns:wpg="http://schemas.microsoft.com/office/word/2010/wordprocessingGroup" xmlns:wpi="http://schemas.microsoft.com/office/word/2010/wordprocessingInk" xmlns:wne="http://schemas.microsoft.com/office/word/2006/wordml" xmlns:wps="http://schemas.microsoft.com/office/word/2010/wordprocessingShape" mc:Ignorable="w14 w15 w16se w16cid w16 w16cex w16sdtdh w16du wp14">
+  <w:p>
+    <w:pPr>
+      <w:pStyle w:val="Footer"/>
+    </w:pPr>
+  </w:p>
+</w:ftr>
+</file>
+
+<file path=word/footer4.xml><?xml version="1.0" encoding="utf-8"?>
 <w:ftr xmlns:wpc="http://schemas.microsoft.com/office/word/2010/wordprocessingCanvas" xmlns:cx="http://schemas.microsoft.com/office/drawing/2014/chartex" xmlns:cx1="http://schemas.microsoft.com/office/drawing/2015/9/8/chartex" xmlns:cx2="http://schemas.microsoft.com/office/drawing/2015/10/21/chartex" xmlns:cx3="http://schemas.microsoft.com/office/drawing/2016/5/9/chartex" xmlns:cx4="http://schemas.microsoft.com/office/drawing/2016/5/10/chartex" xmlns:cx5="http://schemas.microsoft.com/office/drawing/2016/5/11/chartex" xmlns:cx6="http://schemas.microsoft.com/office/drawing/2016/5/12/chartex" xmlns:cx7="http://schemas.microsoft.com/office/drawing/2016/5/13/chartex" xmlns:cx8="http://schemas.microsoft.com/office/drawing/2016/5/14/chartex" xmlns:mc="http://schemas.openxmlformats.org/markup-compatibility/2006" xmlns:aink="http://schemas.microsoft.com/office/drawing/2016/ink" xmlns:am3d="http://schemas.microsoft.com/office/drawing/2017/model3d" xmlns:o="urn:schemas-microsoft-com:office:office" xmlns:oel="http://schemas.microsoft.com/office/2019/extlst" xmlns:r="http://schemas.openxmlformats.org/officeDocument/2006/relationships" xmlns:m="http://schemas.openxmlformats.org/officeDocument/2006/math" xmlns:v="urn:schemas-microsoft-com:vml" xmlns:wp14="http://schemas.microsoft.com/office/word/2010/wordprocessingDrawing" xmlns:wp="http://schemas.openxmlformats.org/drawingml/2006/wordprocessingDrawing" xmlns:w10="urn:schemas-microsoft-com:office:word" xmlns:w="http://schemas.openxmlformats.org/wordprocessingml/2006/main" xmlns:w14="http://schemas.microsoft.com/office/word/2010/wordml" xmlns:w15="http://schemas.microsoft.com/office/word/2012/wordml" xmlns:w16cex="http://schemas.microsoft.com/office/word/2018/wordml/cex" xmlns:w16cid="http://schemas.microsoft.com/office/word/2016/wordml/cid" xmlns:w16="http://schemas.microsoft.com/office/word/2018/wordml" xmlns:w16du="http://schemas.microsoft.com/office/word/2023/wordml/word16du" xmlns:w16sdtdh="http://schemas.microsoft.com/office/word/2020/wordml/sdtdatahash" xmlns:w16se="http://schemas.microsoft.com/office/word/2015/wordml/symex" xmlns:wpg="http://schemas.microsoft.com/office/word/2010/wordprocessingGroup" xmlns:wpi="http://schemas.microsoft.com/office/word/2010/wordprocessingInk" xmlns:wne="http://schemas.microsoft.com/office/word/2006/wordml" xmlns:wps="http://schemas.microsoft.com/office/word/2010/wordprocessingShape" mc:Ignorable="w14 w15 w16se w16cid w16 w16cex w16sdtdh w16du wp14">
   <w:p>
     <w:pPr>
@@ -3076,6 +3098,36 @@
     </w:p>
   </w:footnote>
 </w:footnotes>
+</file>
+
+<file path=word/header1.xml><?xml version="1.0" encoding="utf-8"?>
+<w:hdr xmlns:wpc="http://schemas.microsoft.com/office/word/2010/wordprocessingCanvas" xmlns:cx="http://schemas.microsoft.com/office/drawing/2014/chartex" xmlns:cx1="http://schemas.microsoft.com/office/drawing/2015/9/8/chartex" xmlns:cx2="http://schemas.microsoft.com/office/drawing/2015/10/21/chartex" xmlns:cx3="http://schemas.microsoft.com/office/drawing/2016/5/9/chartex" xmlns:cx4="http://schemas.microsoft.com/office/drawing/2016/5/10/chartex" xmlns:cx5="http://schemas.microsoft.com/office/drawing/2016/5/11/chartex" xmlns:cx6="http://schemas.microsoft.com/office/drawing/2016/5/12/chartex" xmlns:cx7="http://schemas.microsoft.com/office/drawing/2016/5/13/chartex" xmlns:cx8="http://schemas.microsoft.com/office/drawing/2016/5/14/chartex" xmlns:mc="http://schemas.openxmlformats.org/markup-compatibility/2006" xmlns:aink="http://schemas.microsoft.com/office/drawing/2016/ink" xmlns:am3d="http://schemas.microsoft.com/office/drawing/2017/model3d" xmlns:o="urn:schemas-microsoft-com:office:office" xmlns:oel="http://schemas.microsoft.com/office/2019/extlst" xmlns:r="http://schemas.openxmlformats.org/officeDocument/2006/relationships" xmlns:m="http://schemas.openxmlformats.org/officeDocument/2006/math" xmlns:v="urn:schemas-microsoft-com:vml" xmlns:wp14="http://schemas.microsoft.com/office/word/2010/wordprocessingDrawing" xmlns:wp="http://schemas.openxmlformats.org/drawingml/2006/wordprocessingDrawing" xmlns:w10="urn:schemas-microsoft-com:office:word" xmlns:w="http://schemas.openxmlformats.org/wordprocessingml/2006/main" xmlns:w14="http://schemas.microsoft.com/office/word/2010/wordml" xmlns:w15="http://schemas.microsoft.com/office/word/2012/wordml" xmlns:w16cex="http://schemas.microsoft.com/office/word/2018/wordml/cex" xmlns:w16cid="http://schemas.microsoft.com/office/word/2016/wordml/cid" xmlns:w16="http://schemas.microsoft.com/office/word/2018/wordml" xmlns:w16du="http://schemas.microsoft.com/office/word/2023/wordml/word16du" xmlns:w16sdtdh="http://schemas.microsoft.com/office/word/2020/wordml/sdtdatahash" xmlns:w16se="http://schemas.microsoft.com/office/word/2015/wordml/symex" xmlns:wpg="http://schemas.microsoft.com/office/word/2010/wordprocessingGroup" xmlns:wpi="http://schemas.microsoft.com/office/word/2010/wordprocessingInk" xmlns:wne="http://schemas.microsoft.com/office/word/2006/wordml" xmlns:wps="http://schemas.microsoft.com/office/word/2010/wordprocessingShape" mc:Ignorable="w14 w15 w16se w16cid w16 w16cex w16sdtdh w16du wp14">
+  <w:p>
+    <w:pPr>
+      <w:pStyle w:val="Header"/>
+    </w:pPr>
+  </w:p>
+</w:hdr>
+</file>
+
+<file path=word/header2.xml><?xml version="1.0" encoding="utf-8"?>
+<w:hdr xmlns:wpc="http://schemas.microsoft.com/office/word/2010/wordprocessingCanvas" xmlns:cx="http://schemas.microsoft.com/office/drawing/2014/chartex" xmlns:cx1="http://schemas.microsoft.com/office/drawing/2015/9/8/chartex" xmlns:cx2="http://schemas.microsoft.com/office/drawing/2015/10/21/chartex" xmlns:cx3="http://schemas.microsoft.com/office/drawing/2016/5/9/chartex" xmlns:cx4="http://schemas.microsoft.com/office/drawing/2016/5/10/chartex" xmlns:cx5="http://schemas.microsoft.com/office/drawing/2016/5/11/chartex" xmlns:cx6="http://schemas.microsoft.com/office/drawing/2016/5/12/chartex" xmlns:cx7="http://schemas.microsoft.com/office/drawing/2016/5/13/chartex" xmlns:cx8="http://schemas.microsoft.com/office/drawing/2016/5/14/chartex" xmlns:mc="http://schemas.openxmlformats.org/markup-compatibility/2006" xmlns:aink="http://schemas.microsoft.com/office/drawing/2016/ink" xmlns:am3d="http://schemas.microsoft.com/office/drawing/2017/model3d" xmlns:o="urn:schemas-microsoft-com:office:office" xmlns:oel="http://schemas.microsoft.com/office/2019/extlst" xmlns:r="http://schemas.openxmlformats.org/officeDocument/2006/relationships" xmlns:m="http://schemas.openxmlformats.org/officeDocument/2006/math" xmlns:v="urn:schemas-microsoft-com:vml" xmlns:wp14="http://schemas.microsoft.com/office/word/2010/wordprocessingDrawing" xmlns:wp="http://schemas.openxmlformats.org/drawingml/2006/wordprocessingDrawing" xmlns:w10="urn:schemas-microsoft-com:office:word" xmlns:w="http://schemas.openxmlformats.org/wordprocessingml/2006/main" xmlns:w14="http://schemas.microsoft.com/office/word/2010/wordml" xmlns:w15="http://schemas.microsoft.com/office/word/2012/wordml" xmlns:w16cex="http://schemas.microsoft.com/office/word/2018/wordml/cex" xmlns:w16cid="http://schemas.microsoft.com/office/word/2016/wordml/cid" xmlns:w16="http://schemas.microsoft.com/office/word/2018/wordml" xmlns:w16du="http://schemas.microsoft.com/office/word/2023/wordml/word16du" xmlns:w16sdtdh="http://schemas.microsoft.com/office/word/2020/wordml/sdtdatahash" xmlns:w16se="http://schemas.microsoft.com/office/word/2015/wordml/symex" xmlns:wpg="http://schemas.microsoft.com/office/word/2010/wordprocessingGroup" xmlns:wpi="http://schemas.microsoft.com/office/word/2010/wordprocessingInk" xmlns:wne="http://schemas.microsoft.com/office/word/2006/wordml" xmlns:wps="http://schemas.microsoft.com/office/word/2010/wordprocessingShape" mc:Ignorable="w14 w15 w16se w16cid w16 w16cex w16sdtdh w16du wp14">
+  <w:p>
+    <w:pPr>
+      <w:pStyle w:val="Header"/>
+    </w:pPr>
+  </w:p>
+</w:hdr>
+</file>
+
+<file path=word/header3.xml><?xml version="1.0" encoding="utf-8"?>
+<w:hdr xmlns:wpc="http://schemas.microsoft.com/office/word/2010/wordprocessingCanvas" xmlns:cx="http://schemas.microsoft.com/office/drawing/2014/chartex" xmlns:cx1="http://schemas.microsoft.com/office/drawing/2015/9/8/chartex" xmlns:cx2="http://schemas.microsoft.com/office/drawing/2015/10/21/chartex" xmlns:cx3="http://schemas.microsoft.com/office/drawing/2016/5/9/chartex" xmlns:cx4="http://schemas.microsoft.com/office/drawing/2016/5/10/chartex" xmlns:cx5="http://schemas.microsoft.com/office/drawing/2016/5/11/chartex" xmlns:cx6="http://schemas.microsoft.com/office/drawing/2016/5/12/chartex" xmlns:cx7="http://schemas.microsoft.com/office/drawing/2016/5/13/chartex" xmlns:cx8="http://schemas.microsoft.com/office/drawing/2016/5/14/chartex" xmlns:mc="http://schemas.openxmlformats.org/markup-compatibility/2006" xmlns:aink="http://schemas.microsoft.com/office/drawing/2016/ink" xmlns:am3d="http://schemas.microsoft.com/office/drawing/2017/model3d" xmlns:o="urn:schemas-microsoft-com:office:office" xmlns:oel="http://schemas.microsoft.com/office/2019/extlst" xmlns:r="http://schemas.openxmlformats.org/officeDocument/2006/relationships" xmlns:m="http://schemas.openxmlformats.org/officeDocument/2006/math" xmlns:v="urn:schemas-microsoft-com:vml" xmlns:wp14="http://schemas.microsoft.com/office/word/2010/wordprocessingDrawing" xmlns:wp="http://schemas.openxmlformats.org/drawingml/2006/wordprocessingDrawing" xmlns:w10="urn:schemas-microsoft-com:office:word" xmlns:w="http://schemas.openxmlformats.org/wordprocessingml/2006/main" xmlns:w14="http://schemas.microsoft.com/office/word/2010/wordml" xmlns:w15="http://schemas.microsoft.com/office/word/2012/wordml" xmlns:w16cex="http://schemas.microsoft.com/office/word/2018/wordml/cex" xmlns:w16cid="http://schemas.microsoft.com/office/word/2016/wordml/cid" xmlns:w16="http://schemas.microsoft.com/office/word/2018/wordml" xmlns:w16du="http://schemas.microsoft.com/office/word/2023/wordml/word16du" xmlns:w16sdtdh="http://schemas.microsoft.com/office/word/2020/wordml/sdtdatahash" xmlns:w16se="http://schemas.microsoft.com/office/word/2015/wordml/symex" xmlns:wpg="http://schemas.microsoft.com/office/word/2010/wordprocessingGroup" xmlns:wpi="http://schemas.microsoft.com/office/word/2010/wordprocessingInk" xmlns:wne="http://schemas.microsoft.com/office/word/2006/wordml" xmlns:wps="http://schemas.microsoft.com/office/word/2010/wordprocessingShape" mc:Ignorable="w14 w15 w16se w16cid w16 w16cex w16sdtdh w16du wp14">
+  <w:p>
+    <w:pPr>
+      <w:pStyle w:val="Header"/>
+    </w:pPr>
+  </w:p>
+</w:hdr>
 </file>
 
 <file path=word/numbering.xml><?xml version="1.0" encoding="utf-8"?>

</xml_diff>